<commit_message>
updating work 7/25 5:39
</commit_message>
<xml_diff>
--- a/Assignment5/Class Project Bonus Proposal Cindy Jiang.docx
+++ b/Assignment5/Class Project Bonus Proposal Cindy Jiang.docx
@@ -77,6 +77,42 @@
       <w:pPr>
         <w:ind w:left="360"/>
       </w:pPr>
+    </w:p>
+    <w:p>
+      <w:r>
+        <w:t xml:space="preserve">I emailed Van and he said to stick with one of the above. I will do </w:t>
+      </w:r>
+    </w:p>
+    <w:p>
+      <w:pPr>
+        <w:pStyle w:val="ListParagraph"/>
+        <w:numPr>
+          <w:ilvl w:val="0"/>
+          <w:numId w:val="2"/>
+        </w:numPr>
+      </w:pPr>
+      <w:r>
+        <w:t xml:space="preserve">Changes to the UI to improve </w:t>
+      </w:r>
+      <w:proofErr w:type="spellStart"/>
+      <w:r>
+        <w:t>designability</w:t>
+      </w:r>
+      <w:proofErr w:type="spellEnd"/>
+      <w:r>
+        <w:t xml:space="preserve"> (allow audience to choose different shapes than circles)</w:t>
+      </w:r>
+      <w:r>
+        <w:t>.</w:t>
+      </w:r>
+    </w:p>
+    <w:p/>
+    <w:p>
+      <w:r>
+        <w:t>Thank you!</w:t>
+      </w:r>
+    </w:p>
+    <w:p>
       <w:bookmarkStart w:id="0" w:name="_GoBack"/>
       <w:bookmarkEnd w:id="0"/>
     </w:p>
@@ -93,6 +129,95 @@
 <file path=word/numbering.xml><?xml version="1.0" encoding="utf-8"?>
 <w:numbering xmlns:wpc="http://schemas.microsoft.com/office/word/2010/wordprocessingCanvas" xmlns:mo="http://schemas.microsoft.com/office/mac/office/2008/main" xmlns:mc="http://schemas.openxmlformats.org/markup-compatibility/2006" xmlns:mv="urn:schemas-microsoft-com:mac:vml" xmlns:o="urn:schemas-microsoft-com:office:office" xmlns:r="http://schemas.openxmlformats.org/officeDocument/2006/relationships" xmlns:m="http://schemas.openxmlformats.org/officeDocument/2006/math" xmlns:v="urn:schemas-microsoft-com:vml" xmlns:wp14="http://schemas.microsoft.com/office/word/2010/wordprocessingDrawing" xmlns:wp="http://schemas.openxmlformats.org/drawingml/2006/wordprocessingDrawing" xmlns:w10="urn:schemas-microsoft-com:office:word" xmlns:w="http://schemas.openxmlformats.org/wordprocessingml/2006/main" xmlns:w14="http://schemas.microsoft.com/office/word/2010/wordml" xmlns:wpg="http://schemas.microsoft.com/office/word/2010/wordprocessingGroup" xmlns:wpi="http://schemas.microsoft.com/office/word/2010/wordprocessingInk" xmlns:wne="http://schemas.microsoft.com/office/word/2006/wordml" xmlns:wps="http://schemas.microsoft.com/office/word/2010/wordprocessingShape" mc:Ignorable="w14 wp14">
   <w:abstractNum w:abstractNumId="0">
+    <w:nsid w:val="4F2D3584"/>
+    <w:multiLevelType w:val="hybridMultilevel"/>
+    <w:tmpl w:val="A5F05C08"/>
+    <w:lvl w:ilvl="0" w:tplc="04090011">
+      <w:start w:val="1"/>
+      <w:numFmt w:val="decimal"/>
+      <w:lvlText w:val="%1)"/>
+      <w:lvlJc w:val="left"/>
+      <w:pPr>
+        <w:ind w:left="720" w:hanging="360"/>
+      </w:pPr>
+      <w:rPr>
+        <w:rFonts w:hint="default"/>
+      </w:rPr>
+    </w:lvl>
+    <w:lvl w:ilvl="1" w:tplc="04090019" w:tentative="1">
+      <w:start w:val="1"/>
+      <w:numFmt w:val="lowerLetter"/>
+      <w:lvlText w:val="%2."/>
+      <w:lvlJc w:val="left"/>
+      <w:pPr>
+        <w:ind w:left="1440" w:hanging="360"/>
+      </w:pPr>
+    </w:lvl>
+    <w:lvl w:ilvl="2" w:tplc="0409001B" w:tentative="1">
+      <w:start w:val="1"/>
+      <w:numFmt w:val="lowerRoman"/>
+      <w:lvlText w:val="%3."/>
+      <w:lvlJc w:val="right"/>
+      <w:pPr>
+        <w:ind w:left="2160" w:hanging="180"/>
+      </w:pPr>
+    </w:lvl>
+    <w:lvl w:ilvl="3" w:tplc="0409000F" w:tentative="1">
+      <w:start w:val="1"/>
+      <w:numFmt w:val="decimal"/>
+      <w:lvlText w:val="%4."/>
+      <w:lvlJc w:val="left"/>
+      <w:pPr>
+        <w:ind w:left="2880" w:hanging="360"/>
+      </w:pPr>
+    </w:lvl>
+    <w:lvl w:ilvl="4" w:tplc="04090019" w:tentative="1">
+      <w:start w:val="1"/>
+      <w:numFmt w:val="lowerLetter"/>
+      <w:lvlText w:val="%5."/>
+      <w:lvlJc w:val="left"/>
+      <w:pPr>
+        <w:ind w:left="3600" w:hanging="360"/>
+      </w:pPr>
+    </w:lvl>
+    <w:lvl w:ilvl="5" w:tplc="0409001B" w:tentative="1">
+      <w:start w:val="1"/>
+      <w:numFmt w:val="lowerRoman"/>
+      <w:lvlText w:val="%6."/>
+      <w:lvlJc w:val="right"/>
+      <w:pPr>
+        <w:ind w:left="4320" w:hanging="180"/>
+      </w:pPr>
+    </w:lvl>
+    <w:lvl w:ilvl="6" w:tplc="0409000F" w:tentative="1">
+      <w:start w:val="1"/>
+      <w:numFmt w:val="decimal"/>
+      <w:lvlText w:val="%7."/>
+      <w:lvlJc w:val="left"/>
+      <w:pPr>
+        <w:ind w:left="5040" w:hanging="360"/>
+      </w:pPr>
+    </w:lvl>
+    <w:lvl w:ilvl="7" w:tplc="04090019" w:tentative="1">
+      <w:start w:val="1"/>
+      <w:numFmt w:val="lowerLetter"/>
+      <w:lvlText w:val="%8."/>
+      <w:lvlJc w:val="left"/>
+      <w:pPr>
+        <w:ind w:left="5760" w:hanging="360"/>
+      </w:pPr>
+    </w:lvl>
+    <w:lvl w:ilvl="8" w:tplc="0409001B" w:tentative="1">
+      <w:start w:val="1"/>
+      <w:numFmt w:val="lowerRoman"/>
+      <w:lvlText w:val="%9."/>
+      <w:lvlJc w:val="right"/>
+      <w:pPr>
+        <w:ind w:left="6480" w:hanging="180"/>
+      </w:pPr>
+    </w:lvl>
+  </w:abstractNum>
+  <w:abstractNum w:abstractNumId="1">
     <w:nsid w:val="77CF0C43"/>
     <w:multiLevelType w:val="hybridMultilevel"/>
     <w:tmpl w:val="A5F05C08"/>
@@ -182,6 +307,9 @@
     </w:lvl>
   </w:abstractNum>
   <w:num w:numId="1">
+    <w:abstractNumId w:val="1"/>
+  </w:num>
+  <w:num w:numId="2">
     <w:abstractNumId w:val="0"/>
   </w:num>
 </w:numbering>

</xml_diff>